<commit_message>
explain further role of insominia and clear up ambigious points
</commit_message>
<xml_diff>
--- a/docs/presentation/Presentation notes.docx
+++ b/docs/presentation/Presentation notes.docx
@@ -8,7 +8,6 @@
       </w:pPr>
       <w:r>
         <w:rPr>
-          <w:rStyle w:val="None A"/>
           <w:rtl w:val="0"/>
           <w:lang w:val="en-US"/>
         </w:rPr>
@@ -28,13 +27,9 @@
     <w:p>
       <w:pPr>
         <w:pStyle w:val="Body A"/>
-        <w:rPr>
-          <w:rStyle w:val="None A"/>
-        </w:rPr>
-      </w:pPr>
-      <w:r>
-        <w:rPr>
-          <w:rStyle w:val="None A"/>
+      </w:pPr>
+      <w:r>
+        <w:rPr>
           <w:rFonts w:cs="Arial Unicode MS" w:eastAsia="Arial Unicode MS"/>
           <w:rtl w:val="0"/>
           <w:lang w:val="en-US"/>
@@ -43,7 +38,6 @@
       </w:r>
       <w:r>
         <w:rPr>
-          <w:rStyle w:val="None A"/>
           <w:rFonts w:cs="Arial Unicode MS" w:eastAsia="Arial Unicode MS" w:hint="default"/>
           <w:rtl w:val="0"/>
           <w:lang w:val="en-US"/>
@@ -52,7 +46,6 @@
       </w:r>
       <w:r>
         <w:rPr>
-          <w:rStyle w:val="None A"/>
           <w:rFonts w:cs="Arial Unicode MS" w:eastAsia="Arial Unicode MS"/>
           <w:rtl w:val="0"/>
           <w:lang w:val="en-US"/>
@@ -63,21 +56,14 @@
     <w:p>
       <w:pPr>
         <w:pStyle w:val="Body A"/>
-        <w:rPr>
-          <w:rStyle w:val="None A"/>
-        </w:rPr>
-      </w:pPr>
-    </w:p>
-    <w:p>
-      <w:pPr>
-        <w:pStyle w:val="Body A"/>
-        <w:rPr>
-          <w:rStyle w:val="None A"/>
-        </w:rPr>
-      </w:pPr>
-      <w:r>
-        <w:rPr>
-          <w:rStyle w:val="None A"/>
+      </w:pPr>
+    </w:p>
+    <w:p>
+      <w:pPr>
+        <w:pStyle w:val="Body A"/>
+      </w:pPr>
+      <w:r>
+        <w:rPr>
           <w:rFonts w:cs="Arial Unicode MS" w:eastAsia="Arial Unicode MS"/>
           <w:rtl w:val="0"/>
           <w:lang w:val="en-US"/>
@@ -86,7 +72,6 @@
       </w:r>
       <w:r>
         <w:rPr>
-          <w:rStyle w:val="None A"/>
           <w:rFonts w:cs="Arial Unicode MS" w:eastAsia="Arial Unicode MS" w:hint="default"/>
           <w:rtl w:val="0"/>
           <w:lang w:val="en-US"/>
@@ -95,32 +80,72 @@
       </w:r>
       <w:r>
         <w:rPr>
-          <w:rStyle w:val="None A"/>
-          <w:rFonts w:cs="Arial Unicode MS" w:eastAsia="Arial Unicode MS"/>
-          <w:rtl w:val="0"/>
-          <w:lang w:val="en-US"/>
-        </w:rPr>
-        <w:t>re using fairly commonly used packages on our backend, nodemon to save us from constantly having to restart Express when dealing with updates, body-parser to handle the JSON, obviously a MongoDB driver to interact with our database and cors so we can pass information between our locally hosted Vue and Express apps. Insomia proved helpful for testing our Express based CRUD requests before we got round to building the necessary forms in Vue.</w:t>
-      </w:r>
-    </w:p>
-    <w:p>
-      <w:pPr>
-        <w:pStyle w:val="Body A"/>
-        <w:rPr>
-          <w:rStyle w:val="None A"/>
-        </w:rPr>
-      </w:pPr>
-    </w:p>
-    <w:p>
-      <w:pPr>
-        <w:pStyle w:val="Body A"/>
-        <w:rPr>
-          <w:rStyle w:val="None A"/>
-        </w:rPr>
-      </w:pPr>
-      <w:r>
-        <w:rPr>
-          <w:rStyle w:val="None A"/>
+          <w:rFonts w:cs="Arial Unicode MS" w:eastAsia="Arial Unicode MS"/>
+          <w:rtl w:val="0"/>
+          <w:lang w:val="en-US"/>
+        </w:rPr>
+        <w:t xml:space="preserve">re using fairly commonly used packages on our backend, nodemon to save us from constantly having to restart Express when dealing with updates, body-parser to handle the JSON, obviously a MongoDB driver to interact with our database and cors so we can pass information between our locally hosted Vue and Express apps. </w:t>
+      </w:r>
+      <w:r>
+        <w:rPr>
+          <w:rFonts w:cs="Arial Unicode MS" w:eastAsia="Arial Unicode MS"/>
+          <w:rtl w:val="0"/>
+          <w:lang w:val="en-US"/>
+        </w:rPr>
+        <w:t xml:space="preserve">The REST request testing app, </w:t>
+      </w:r>
+      <w:r>
+        <w:rPr>
+          <w:rFonts w:cs="Arial Unicode MS" w:eastAsia="Arial Unicode MS"/>
+          <w:rtl w:val="0"/>
+          <w:lang w:val="en-US"/>
+        </w:rPr>
+        <w:t xml:space="preserve">Insomia proved helpful for </w:t>
+      </w:r>
+      <w:r>
+        <w:rPr>
+          <w:rFonts w:cs="Arial Unicode MS" w:eastAsia="Arial Unicode MS"/>
+          <w:rtl w:val="0"/>
+          <w:lang w:val="en-US"/>
+        </w:rPr>
+        <w:t>experimenting with</w:t>
+      </w:r>
+      <w:r>
+        <w:rPr>
+          <w:rFonts w:cs="Arial Unicode MS" w:eastAsia="Arial Unicode MS"/>
+          <w:rtl w:val="0"/>
+          <w:lang w:val="en-US"/>
+        </w:rPr>
+        <w:t xml:space="preserve"> our Express based CRUD requests before we got round to building the necessary </w:t>
+      </w:r>
+      <w:r>
+        <w:rPr>
+          <w:rFonts w:cs="Arial Unicode MS" w:eastAsia="Arial Unicode MS"/>
+          <w:rtl w:val="0"/>
+          <w:lang w:val="en-US"/>
+        </w:rPr>
+        <w:t xml:space="preserve">web </w:t>
+      </w:r>
+      <w:r>
+        <w:rPr>
+          <w:rFonts w:cs="Arial Unicode MS" w:eastAsia="Arial Unicode MS"/>
+          <w:rtl w:val="0"/>
+          <w:lang w:val="en-US"/>
+        </w:rPr>
+        <w:t>forms in Vue.</w:t>
+      </w:r>
+    </w:p>
+    <w:p>
+      <w:pPr>
+        <w:pStyle w:val="Body A"/>
+      </w:pPr>
+    </w:p>
+    <w:p>
+      <w:pPr>
+        <w:pStyle w:val="Body A"/>
+      </w:pPr>
+      <w:r>
+        <w:rPr>
           <w:rFonts w:cs="Arial Unicode MS" w:eastAsia="Arial Unicode MS"/>
           <w:rtl w:val="0"/>
           <w:lang w:val="en-US"/>
@@ -131,13 +156,9 @@
     <w:p>
       <w:pPr>
         <w:pStyle w:val="Body A"/>
-        <w:rPr>
-          <w:rStyle w:val="None A"/>
-        </w:rPr>
-      </w:pPr>
-      <w:r>
-        <w:rPr>
-          <w:rStyle w:val="None A"/>
+      </w:pPr>
+      <w:r>
+        <w:rPr>
           <w:rFonts w:cs="Arial Unicode MS" w:eastAsia="Arial Unicode MS"/>
           <w:rtl w:val="0"/>
           <w:lang w:val="en-US"/>
@@ -148,49 +169,25 @@
     <w:p>
       <w:pPr>
         <w:pStyle w:val="Body A"/>
-        <w:rPr>
-          <w:rStyle w:val="None A"/>
-        </w:rPr>
-      </w:pPr>
-    </w:p>
-    <w:p>
-      <w:pPr>
-        <w:pStyle w:val="Body A"/>
-      </w:pPr>
-      <w:r>
-        <w:rPr>
-          <w:rStyle w:val="None A"/>
-          <w:rFonts w:cs="Arial Unicode MS" w:eastAsia="Arial Unicode MS"/>
-          <w:rtl w:val="0"/>
-          <w:lang w:val="en-US"/>
-        </w:rPr>
-        <w:t xml:space="preserve">The bulk of components are held in the homepage App.vue, </w:t>
-      </w:r>
-      <w:r>
-        <w:rPr>
-          <w:rFonts w:cs="Arial Unicode MS" w:eastAsia="Arial Unicode MS"/>
-          <w:rtl w:val="0"/>
-        </w:rPr>
-        <w:t>[</w:t>
-      </w:r>
-      <w:r>
-        <w:rPr>
-          <w:rFonts w:cs="Arial Unicode MS" w:eastAsia="Arial Unicode MS"/>
-          <w:rtl w:val="0"/>
-        </w:rPr>
-        <w:t>App homepage</w:t>
-      </w:r>
-      <w:r>
-        <w:rPr>
-          <w:rFonts w:cs="Arial Unicode MS" w:eastAsia="Arial Unicode MS"/>
-          <w:rtl w:val="0"/>
-        </w:rPr>
-        <w:t>] thankfully we</w:t>
+      </w:pPr>
+    </w:p>
+    <w:p>
+      <w:pPr>
+        <w:pStyle w:val="Body A"/>
+      </w:pPr>
+      <w:r>
+        <w:rPr>
+          <w:rFonts w:cs="Arial Unicode MS" w:eastAsia="Arial Unicode MS"/>
+          <w:rtl w:val="0"/>
+          <w:lang w:val="en-US"/>
+        </w:rPr>
+        <w:t>The bulk of components are held in the homepage App.vue, [App homepage] thankfully we</w:t>
       </w:r>
       <w:r>
         <w:rPr>
           <w:rFonts w:cs="Arial Unicode MS" w:eastAsia="Arial Unicode MS" w:hint="default"/>
           <w:rtl w:val="0"/>
+          <w:lang w:val="en-US"/>
         </w:rPr>
         <w:t>’</w:t>
       </w:r>
@@ -198,6 +195,7 @@
         <w:rPr>
           <w:rFonts w:cs="Arial Unicode MS" w:eastAsia="Arial Unicode MS"/>
           <w:rtl w:val="0"/>
+          <w:lang w:val="en-US"/>
         </w:rPr>
         <w:t>re not dealing with vast amounts of data and Vue has the ability to minify its CSS and JavaScript in a script intended for production environments to improve performance. CSS is kept in the in CSS specific files and imported into components rather than using inline styling. This is to stop components from getting too bloated and hard to debug containing both CSS and JavaScript and Html.</w:t>
       </w:r>
@@ -205,82 +203,32 @@
     <w:p>
       <w:pPr>
         <w:pStyle w:val="Body A"/>
-        <w:rPr>
-          <w:rStyle w:val="None A"/>
-        </w:rPr>
-      </w:pPr>
-    </w:p>
-    <w:p>
-      <w:pPr>
-        <w:pStyle w:val="Body A"/>
-        <w:rPr>
-          <w:rStyle w:val="None A"/>
-        </w:rPr>
-      </w:pPr>
-      <w:r>
-        <w:rPr>
-          <w:rStyle w:val="None A"/>
-          <w:rFonts w:cs="Arial Unicode MS" w:eastAsia="Arial Unicode MS"/>
-          <w:rtl w:val="0"/>
-          <w:lang w:val="en-US"/>
-        </w:rPr>
-        <w:t>Countries are divided into specific regions</w:t>
-      </w:r>
-      <w:r>
-        <w:rPr>
-          <w:rStyle w:val="None A"/>
-          <w:rFonts w:cs="Arial Unicode MS" w:eastAsia="Arial Unicode MS"/>
-          <w:rtl w:val="0"/>
-          <w:lang w:val="en-US"/>
-        </w:rPr>
-        <w:t xml:space="preserve"> with sub regions</w:t>
-      </w:r>
-      <w:r>
-        <w:rPr>
-          <w:rStyle w:val="None A"/>
-          <w:rFonts w:cs="Arial Unicode MS" w:eastAsia="Arial Unicode MS"/>
-          <w:rtl w:val="0"/>
-          <w:lang w:val="en-US"/>
-        </w:rPr>
-        <w:t xml:space="preserve"> and users can click on a country</w:t>
-      </w:r>
-      <w:r>
-        <w:rPr>
-          <w:rStyle w:val="None A"/>
-          <w:rFonts w:cs="Arial Unicode MS" w:eastAsia="Arial Unicode MS"/>
-          <w:rtl w:val="0"/>
-          <w:lang w:val="en-US"/>
-        </w:rPr>
-        <w:t xml:space="preserve"> in a sub region</w:t>
-      </w:r>
-      <w:r>
-        <w:rPr>
-          <w:rStyle w:val="None A"/>
-          <w:rFonts w:cs="Arial Unicode MS" w:eastAsia="Arial Unicode MS"/>
-          <w:rtl w:val="0"/>
-          <w:lang w:val="en-US"/>
-        </w:rPr>
-        <w:t xml:space="preserve"> to receive more information about it. [Demo France]</w:t>
-      </w:r>
-    </w:p>
-    <w:p>
-      <w:pPr>
-        <w:pStyle w:val="Body A"/>
-        <w:rPr>
-          <w:rStyle w:val="None A"/>
-        </w:rPr>
-      </w:pPr>
-    </w:p>
-    <w:p>
-      <w:pPr>
-        <w:pStyle w:val="Body A"/>
-        <w:rPr>
-          <w:rStyle w:val="None A"/>
-        </w:rPr>
-      </w:pPr>
-      <w:r>
-        <w:rPr>
-          <w:rStyle w:val="None A"/>
+      </w:pPr>
+    </w:p>
+    <w:p>
+      <w:pPr>
+        <w:pStyle w:val="Body A"/>
+      </w:pPr>
+      <w:r>
+        <w:rPr>
+          <w:rFonts w:cs="Arial Unicode MS" w:eastAsia="Arial Unicode MS"/>
+          <w:rtl w:val="0"/>
+          <w:lang w:val="en-US"/>
+        </w:rPr>
+        <w:t>Countries are divided into specific regions with sub regions and users can click on a country in a sub region to receive more information about it. [Demo France]</w:t>
+      </w:r>
+    </w:p>
+    <w:p>
+      <w:pPr>
+        <w:pStyle w:val="Body A"/>
+      </w:pPr>
+    </w:p>
+    <w:p>
+      <w:pPr>
+        <w:pStyle w:val="Body A"/>
+      </w:pPr>
+      <w:r>
+        <w:rPr>
           <w:rFonts w:cs="Arial Unicode MS" w:eastAsia="Arial Unicode MS"/>
           <w:rtl w:val="0"/>
           <w:lang w:val="en-US"/>
@@ -289,7 +237,6 @@
       </w:r>
       <w:r>
         <w:rPr>
-          <w:rStyle w:val="None A"/>
           <w:rFonts w:cs="Arial Unicode MS" w:eastAsia="Arial Unicode MS" w:hint="default"/>
           <w:rtl w:val="0"/>
           <w:lang w:val="en-US"/>
@@ -298,7 +245,6 @@
       </w:r>
       <w:r>
         <w:rPr>
-          <w:rStyle w:val="None A"/>
           <w:rFonts w:cs="Arial Unicode MS" w:eastAsia="Arial Unicode MS"/>
           <w:rtl w:val="0"/>
           <w:lang w:val="en-US"/>
@@ -309,13 +255,9 @@
     <w:p>
       <w:pPr>
         <w:pStyle w:val="Body A"/>
-        <w:rPr>
-          <w:rStyle w:val="None A"/>
-        </w:rPr>
-      </w:pPr>
-      <w:r>
-        <w:rPr>
-          <w:rStyle w:val="None A"/>
+      </w:pPr>
+      <w:r>
+        <w:rPr>
           <w:rFonts w:cs="Arial Unicode MS" w:eastAsia="Arial Unicode MS"/>
           <w:rtl w:val="0"/>
           <w:lang w:val="en-US"/>
@@ -324,7 +266,6 @@
       </w:r>
       <w:r>
         <w:rPr>
-          <w:rStyle w:val="None A"/>
           <w:rFonts w:cs="Arial Unicode MS" w:eastAsia="Arial Unicode MS" w:hint="default"/>
           <w:rtl w:val="0"/>
           <w:lang w:val="en-US"/>
@@ -333,7 +274,6 @@
       </w:r>
       <w:r>
         <w:rPr>
-          <w:rStyle w:val="None A"/>
           <w:rFonts w:cs="Arial Unicode MS" w:eastAsia="Arial Unicode MS"/>
           <w:rtl w:val="0"/>
           <w:lang w:val="en-US"/>
@@ -342,7 +282,6 @@
       </w:r>
       <w:r>
         <w:rPr>
-          <w:rStyle w:val="None A"/>
           <w:rFonts w:cs="Arial Unicode MS" w:eastAsia="Arial Unicode MS" w:hint="default"/>
           <w:rtl w:val="0"/>
           <w:lang w:val="en-US"/>
@@ -351,51 +290,19 @@
       </w:r>
       <w:r>
         <w:rPr>
-          <w:rStyle w:val="None A"/>
-          <w:rFonts w:cs="Arial Unicode MS" w:eastAsia="Arial Unicode MS"/>
-          <w:rtl w:val="0"/>
-          <w:lang w:val="en-US"/>
-        </w:rPr>
-        <w:t>s v-bind</w:t>
-      </w:r>
-      <w:r>
-        <w:rPr>
-          <w:rStyle w:val="None A"/>
-          <w:rFonts w:cs="Arial Unicode MS" w:eastAsia="Arial Unicode MS"/>
-          <w:rtl w:val="0"/>
-          <w:lang w:val="en-US"/>
-        </w:rPr>
-        <w:t>:</w:t>
-      </w:r>
-      <w:r>
-        <w:rPr>
-          <w:rStyle w:val="None A"/>
-          <w:rFonts w:cs="Arial Unicode MS" w:eastAsia="Arial Unicode MS"/>
-          <w:rtl w:val="0"/>
-          <w:lang w:val="en-US"/>
-        </w:rPr>
-        <w:t xml:space="preserve"> on the src file to achieve this.</w:t>
-      </w:r>
-      <w:r>
-        <w:rPr>
-          <w:rStyle w:val="None A"/>
-          <w:rFonts w:cs="Arial Unicode MS" w:eastAsia="Arial Unicode MS"/>
-          <w:rtl w:val="0"/>
-          <w:lang w:val="en-US"/>
-        </w:rPr>
-        <w:t xml:space="preserve"> And place the map inside an iFrame.</w:t>
-      </w:r>
-    </w:p>
-    <w:p>
-      <w:pPr>
-        <w:pStyle w:val="Body A"/>
-        <w:rPr>
-          <w:rStyle w:val="None A"/>
-        </w:rPr>
-      </w:pPr>
-      <w:r>
-        <w:rPr>
-          <w:rStyle w:val="None A"/>
+          <w:rFonts w:cs="Arial Unicode MS" w:eastAsia="Arial Unicode MS"/>
+          <w:rtl w:val="0"/>
+          <w:lang w:val="en-US"/>
+        </w:rPr>
+        <w:t>s v-bind: on the src file to achieve this. And place the map inside an iFrame.</w:t>
+      </w:r>
+    </w:p>
+    <w:p>
+      <w:pPr>
+        <w:pStyle w:val="Body A"/>
+      </w:pPr>
+      <w:r>
+        <w:rPr>
           <w:rFonts w:cs="Arial Unicode MS" w:eastAsia="Arial Unicode MS"/>
           <w:rtl w:val="0"/>
           <w:lang w:val="en-US"/>
@@ -406,66 +313,22 @@
     <w:p>
       <w:pPr>
         <w:pStyle w:val="Body A"/>
-        <w:rPr>
-          <w:rStyle w:val="None A"/>
-        </w:rPr>
-      </w:pPr>
-    </w:p>
-    <w:p>
-      <w:pPr>
-        <w:pStyle w:val="Body A"/>
-        <w:rPr>
-          <w:rStyle w:val="None A"/>
-        </w:rPr>
-      </w:pPr>
-      <w:r>
-        <w:rPr>
-          <w:rStyle w:val="None A"/>
-          <w:rFonts w:cs="Arial Unicode MS" w:eastAsia="Arial Unicode MS"/>
-          <w:rtl w:val="0"/>
-          <w:lang w:val="en-US"/>
-        </w:rPr>
-        <w:t>The site is capable of displaying random facts about countries by clicking a button</w:t>
-      </w:r>
-      <w:r>
-        <w:rPr>
-          <w:rStyle w:val="None A"/>
-          <w:rFonts w:cs="Arial Unicode MS" w:eastAsia="Arial Unicode MS"/>
-          <w:rtl w:val="0"/>
-          <w:lang w:val="en-US"/>
-        </w:rPr>
-        <w:t xml:space="preserve"> [</w:t>
-      </w:r>
-      <w:r>
-        <w:rPr>
-          <w:rStyle w:val="None A"/>
-          <w:rFonts w:cs="Arial Unicode MS" w:eastAsia="Arial Unicode MS"/>
-          <w:rtl w:val="0"/>
-          <w:lang w:val="en-US"/>
-        </w:rPr>
-        <w:t>Country Facts - Get</w:t>
-      </w:r>
-      <w:r>
-        <w:rPr>
-          <w:rStyle w:val="None A"/>
-          <w:rFonts w:cs="Arial Unicode MS" w:eastAsia="Arial Unicode MS"/>
-          <w:rtl w:val="0"/>
-          <w:lang w:val="en-US"/>
-        </w:rPr>
-        <w:t>]</w:t>
-      </w:r>
-      <w:r>
-        <w:rPr>
-          <w:rStyle w:val="None A"/>
-          <w:rFonts w:cs="Arial Unicode MS" w:eastAsia="Arial Unicode MS"/>
-          <w:rtl w:val="0"/>
-          <w:lang w:val="en-US"/>
-        </w:rPr>
-        <w:t>. If you</w:t>
-      </w:r>
-      <w:r>
-        <w:rPr>
-          <w:rStyle w:val="None A"/>
+      </w:pPr>
+    </w:p>
+    <w:p>
+      <w:pPr>
+        <w:pStyle w:val="Body A"/>
+      </w:pPr>
+      <w:r>
+        <w:rPr>
+          <w:rFonts w:cs="Arial Unicode MS" w:eastAsia="Arial Unicode MS"/>
+          <w:rtl w:val="0"/>
+          <w:lang w:val="en-US"/>
+        </w:rPr>
+        <w:t>The site is capable of displaying random facts about countries by clicking a button [Country Facts - Get]. If you</w:t>
+      </w:r>
+      <w:r>
+        <w:rPr>
           <w:rFonts w:cs="Arial Unicode MS" w:eastAsia="Arial Unicode MS" w:hint="default"/>
           <w:rtl w:val="0"/>
           <w:lang w:val="en-US"/>
@@ -474,7 +337,6 @@
       </w:r>
       <w:r>
         <w:rPr>
-          <w:rStyle w:val="None A"/>
           <w:rFonts w:cs="Arial Unicode MS" w:eastAsia="Arial Unicode MS"/>
           <w:rtl w:val="0"/>
           <w:lang w:val="en-US"/>
@@ -483,7 +345,6 @@
       </w:r>
       <w:r>
         <w:rPr>
-          <w:rStyle w:val="None A"/>
           <w:rFonts w:cs="Arial Unicode MS" w:eastAsia="Arial Unicode MS" w:hint="default"/>
           <w:rtl w:val="0"/>
           <w:lang w:val="en-US"/>
@@ -492,7 +353,6 @@
       </w:r>
       <w:r>
         <w:rPr>
-          <w:rStyle w:val="None A"/>
           <w:rFonts w:cs="Arial Unicode MS" w:eastAsia="Arial Unicode MS"/>
           <w:rtl w:val="0"/>
           <w:lang w:val="en-US"/>
@@ -501,7 +361,6 @@
       </w:r>
       <w:r>
         <w:rPr>
-          <w:rStyle w:val="None A"/>
           <w:rFonts w:cs="Arial Unicode MS" w:eastAsia="Arial Unicode MS" w:hint="default"/>
           <w:rtl w:val="0"/>
           <w:lang w:val="en-US"/>
@@ -510,7 +369,6 @@
       </w:r>
       <w:r>
         <w:rPr>
-          <w:rStyle w:val="None A"/>
           <w:rFonts w:cs="Arial Unicode MS" w:eastAsia="Arial Unicode MS"/>
           <w:rtl w:val="0"/>
           <w:lang w:val="en-US"/>
@@ -519,7 +377,6 @@
       </w:r>
       <w:r>
         <w:rPr>
-          <w:rStyle w:val="None A"/>
           <w:rFonts w:cs="Arial Unicode MS" w:eastAsia="Arial Unicode MS" w:hint="default"/>
           <w:rtl w:val="0"/>
           <w:lang w:val="en-US"/>
@@ -528,7 +385,6 @@
       </w:r>
       <w:r>
         <w:rPr>
-          <w:rStyle w:val="None A"/>
           <w:rFonts w:cs="Arial Unicode MS" w:eastAsia="Arial Unicode MS"/>
           <w:rtl w:val="0"/>
           <w:lang w:val="en-US"/>
@@ -537,7 +393,6 @@
       </w:r>
       <w:r>
         <w:rPr>
-          <w:rStyle w:val="None A"/>
           <w:rFonts w:cs="Arial Unicode MS" w:eastAsia="Arial Unicode MS" w:hint="default"/>
           <w:rtl w:val="0"/>
           <w:lang w:val="en-US"/>
@@ -546,7 +401,6 @@
       </w:r>
       <w:r>
         <w:rPr>
-          <w:rStyle w:val="None A"/>
           <w:rFonts w:cs="Arial Unicode MS" w:eastAsia="Arial Unicode MS"/>
           <w:rtl w:val="0"/>
           <w:lang w:val="en-US"/>
@@ -557,18 +411,14 @@
     <w:p>
       <w:pPr>
         <w:pStyle w:val="Body A"/>
-        <w:rPr>
-          <w:rStyle w:val="None A"/>
-        </w:rPr>
-      </w:pPr>
-    </w:p>
-    <w:p>
-      <w:pPr>
-        <w:pStyle w:val="Body A"/>
-      </w:pPr>
-      <w:r>
-        <w:rPr>
-          <w:rStyle w:val="None A"/>
+      </w:pPr>
+    </w:p>
+    <w:p>
+      <w:pPr>
+        <w:pStyle w:val="Body A"/>
+      </w:pPr>
+      <w:r>
+        <w:rPr>
           <w:rFonts w:cs="Arial Unicode MS" w:eastAsia="Arial Unicode MS"/>
           <w:rtl w:val="0"/>
           <w:lang w:val="en-US"/>
@@ -769,7 +619,7 @@
   </w:style>
   <w:style w:type="paragraph" w:styleId="Heading">
     <w:name w:val="Heading"/>
-    <w:next w:val="Body"/>
+    <w:next w:val="Heading"/>
     <w:pPr>
       <w:keepNext w:val="1"/>
       <w:keepLines w:val="1"/>
@@ -804,67 +654,15 @@
       <w:shd w:val="nil" w:color="auto" w:fill="auto"/>
       <w:vertAlign w:val="baseline"/>
       <w:lang w:val="en-US"/>
-      <w14:textOutline>
+      <w14:textOutline w14:w="12700" w14:cap="flat">
         <w14:noFill/>
+        <w14:miter w14:lim="400000"/>
       </w14:textOutline>
       <w14:textFill>
         <w14:solidFill>
           <w14:srgbClr w14:val="0079BF"/>
         </w14:solidFill>
       </w14:textFill>
-    </w:rPr>
-  </w:style>
-  <w:style w:type="paragraph" w:styleId="Body">
-    <w:name w:val="Body"/>
-    <w:next w:val="Body"/>
-    <w:pPr>
-      <w:keepNext w:val="0"/>
-      <w:keepLines w:val="0"/>
-      <w:pageBreakBefore w:val="0"/>
-      <w:widowControl w:val="1"/>
-      <w:shd w:val="clear" w:color="auto" w:fill="auto"/>
-      <w:suppressAutoHyphens w:val="0"/>
-      <w:bidi w:val="0"/>
-      <w:spacing w:before="0" w:after="0" w:line="240" w:lineRule="auto"/>
-      <w:ind w:left="0" w:right="0" w:firstLine="0"/>
-      <w:jc w:val="left"/>
-      <w:outlineLvl w:val="9"/>
-    </w:pPr>
-    <w:rPr>
-      <w:rFonts w:ascii="Times New Roman" w:cs="Arial Unicode MS" w:hAnsi="Times New Roman" w:eastAsia="Arial Unicode MS"/>
-      <w:b w:val="0"/>
-      <w:bCs w:val="0"/>
-      <w:i w:val="0"/>
-      <w:iCs w:val="0"/>
-      <w:caps w:val="0"/>
-      <w:smallCaps w:val="0"/>
-      <w:strike w:val="0"/>
-      <w:dstrike w:val="0"/>
-      <w:outline w:val="0"/>
-      <w:color w:val="000000"/>
-      <w:spacing w:val="0"/>
-      <w:kern w:val="0"/>
-      <w:position w:val="0"/>
-      <w:sz w:val="24"/>
-      <w:szCs w:val="24"/>
-      <w:u w:val="none" w:color="000000"/>
-      <w:shd w:val="nil" w:color="auto" w:fill="auto"/>
-      <w:vertAlign w:val="baseline"/>
-      <w:lang w:val="en-US"/>
-      <w14:textOutline>
-        <w14:noFill/>
-      </w14:textOutline>
-      <w14:textFill>
-        <w14:solidFill>
-          <w14:srgbClr w14:val="000000"/>
-        </w14:solidFill>
-      </w14:textFill>
-    </w:rPr>
-  </w:style>
-  <w:style w:type="character" w:styleId="None A">
-    <w:name w:val="None A"/>
-    <w:rPr>
-      <w:lang w:val="en-US"/>
     </w:rPr>
   </w:style>
   <w:style w:type="paragraph" w:styleId="Body A">

</xml_diff>

<commit_message>
order presentation slides and have PDF backup
</commit_message>
<xml_diff>
--- a/docs/presentation/Presentation notes.docx
+++ b/docs/presentation/Presentation notes.docx
@@ -84,86 +84,70 @@
           <w:rtl w:val="0"/>
           <w:lang w:val="en-US"/>
         </w:rPr>
-        <w:t xml:space="preserve">re using fairly commonly used packages on our backend, nodemon to save us from constantly having to restart Express when dealing with updates, body-parser to handle the JSON, obviously a MongoDB driver to interact with our database and cors so we can pass information between our locally hosted Vue and Express apps. </w:t>
-      </w:r>
-      <w:r>
-        <w:rPr>
-          <w:rFonts w:cs="Arial Unicode MS" w:eastAsia="Arial Unicode MS"/>
-          <w:rtl w:val="0"/>
-          <w:lang w:val="en-US"/>
-        </w:rPr>
-        <w:t xml:space="preserve">The REST request testing app, </w:t>
-      </w:r>
-      <w:r>
-        <w:rPr>
-          <w:rFonts w:cs="Arial Unicode MS" w:eastAsia="Arial Unicode MS"/>
-          <w:rtl w:val="0"/>
-          <w:lang w:val="en-US"/>
-        </w:rPr>
-        <w:t xml:space="preserve">Insomia proved helpful for </w:t>
-      </w:r>
-      <w:r>
-        <w:rPr>
-          <w:rFonts w:cs="Arial Unicode MS" w:eastAsia="Arial Unicode MS"/>
-          <w:rtl w:val="0"/>
-          <w:lang w:val="en-US"/>
-        </w:rPr>
-        <w:t>experimenting with</w:t>
-      </w:r>
-      <w:r>
-        <w:rPr>
-          <w:rFonts w:cs="Arial Unicode MS" w:eastAsia="Arial Unicode MS"/>
-          <w:rtl w:val="0"/>
-          <w:lang w:val="en-US"/>
-        </w:rPr>
-        <w:t xml:space="preserve"> our Express based CRUD requests before we got round to building the necessary </w:t>
-      </w:r>
-      <w:r>
-        <w:rPr>
-          <w:rFonts w:cs="Arial Unicode MS" w:eastAsia="Arial Unicode MS"/>
-          <w:rtl w:val="0"/>
-          <w:lang w:val="en-US"/>
-        </w:rPr>
-        <w:t xml:space="preserve">web </w:t>
-      </w:r>
-      <w:r>
-        <w:rPr>
-          <w:rFonts w:cs="Arial Unicode MS" w:eastAsia="Arial Unicode MS"/>
-          <w:rtl w:val="0"/>
-          <w:lang w:val="en-US"/>
-        </w:rPr>
-        <w:t>forms in Vue.</w:t>
-      </w:r>
-    </w:p>
-    <w:p>
-      <w:pPr>
-        <w:pStyle w:val="Body A"/>
-      </w:pPr>
-    </w:p>
-    <w:p>
-      <w:pPr>
-        <w:pStyle w:val="Body A"/>
-      </w:pPr>
-      <w:r>
-        <w:rPr>
-          <w:rFonts w:cs="Arial Unicode MS" w:eastAsia="Arial Unicode MS"/>
-          <w:rtl w:val="0"/>
-          <w:lang w:val="en-US"/>
-        </w:rPr>
-        <w:t>[Load the front page]</w:t>
-      </w:r>
-    </w:p>
-    <w:p>
-      <w:pPr>
-        <w:pStyle w:val="Body A"/>
-      </w:pPr>
-      <w:r>
-        <w:rPr>
-          <w:rFonts w:cs="Arial Unicode MS" w:eastAsia="Arial Unicode MS"/>
-          <w:rtl w:val="0"/>
-          <w:lang w:val="en-US"/>
-        </w:rPr>
-        <w:t>The front end loads with a lot of gimmicky CSS animations mainly to make it more memorable to an audience, a bit like a cheesy advert. A simple color scheme of green and blue to represent land and sea along with the use of standard web safe fonts. A fair amount of html symbols are to give the users eyes a break from the dry serious levels of data.</w:t>
+        <w:t>re using fairly commonly used packages on our backend, nodemon to save us from constantly having to restart Express when dealing with updates, body-parser to handle the JSON, obviously a MongoDB driver to interact with our database and cors so we can pass information between our locally hosted Vue and Express apps. The REST request testing app, Insomia proved helpful for experimenting with our Express based CRUD requests before we got round to building the necessary web forms in Vue.</w:t>
+      </w:r>
+    </w:p>
+    <w:p>
+      <w:pPr>
+        <w:pStyle w:val="Body A"/>
+      </w:pPr>
+    </w:p>
+    <w:p>
+      <w:pPr>
+        <w:pStyle w:val="Body A"/>
+      </w:pPr>
+      <w:r>
+        <w:rPr>
+          <w:rFonts w:cs="Arial Unicode MS" w:eastAsia="Arial Unicode MS"/>
+          <w:rtl w:val="0"/>
+          <w:lang w:val="en-US"/>
+        </w:rPr>
+        <w:t>[Load the front page</w:t>
+      </w:r>
+      <w:r>
+        <w:rPr>
+          <w:rFonts w:cs="Arial Unicode MS" w:eastAsia="Arial Unicode MS"/>
+          <w:rtl w:val="0"/>
+          <w:lang w:val="en-US"/>
+        </w:rPr>
+        <w:t xml:space="preserve"> to show animations</w:t>
+      </w:r>
+      <w:r>
+        <w:rPr>
+          <w:rFonts w:cs="Arial Unicode MS" w:eastAsia="Arial Unicode MS"/>
+          <w:rtl w:val="0"/>
+          <w:lang w:val="en-US"/>
+        </w:rPr>
+        <w:t>]</w:t>
+      </w:r>
+    </w:p>
+    <w:p>
+      <w:pPr>
+        <w:pStyle w:val="Body A"/>
+      </w:pPr>
+      <w:r>
+        <w:rPr>
+          <w:rFonts w:cs="Arial Unicode MS" w:eastAsia="Arial Unicode MS"/>
+          <w:rtl w:val="0"/>
+          <w:lang w:val="en-US"/>
+        </w:rPr>
+        <w:t>The front end loads with a lot of gimmicky CSS animations mainly to make it more memorable to an audience, a bit like a cheesy advert</w:t>
+      </w:r>
+      <w:r>
+        <w:rPr>
+          <w:rFonts w:cs="Arial Unicode MS" w:eastAsia="Arial Unicode MS"/>
+          <w:rtl w:val="0"/>
+          <w:lang w:val="en-US"/>
+        </w:rPr>
+        <w:t xml:space="preserve"> giving the app a 90s aesthetic</w:t>
+      </w:r>
+      <w:r>
+        <w:rPr>
+          <w:rFonts w:cs="Arial Unicode MS" w:eastAsia="Arial Unicode MS"/>
+          <w:rtl w:val="0"/>
+          <w:lang w:val="en-US"/>
+        </w:rPr>
+        <w:t>. A simple color scheme of green and blue to represent land and sea along with the use of standard web safe fonts. A fair amount of html symbols are to give the users eyes a break from the dry serious levels of data.</w:t>
       </w:r>
     </w:p>
     <w:p>

</xml_diff>

<commit_message>
Add more detail correct typo
</commit_message>
<xml_diff>
--- a/docs/presentation/Presentation notes.docx
+++ b/docs/presentation/Presentation notes.docx
@@ -50,7 +50,39 @@
           <w:rtl w:val="0"/>
           <w:lang w:val="en-US"/>
         </w:rPr>
-        <w:t>m Mark Packham. The site is a geographic educational app intended to provide users with information on countries. It uses a Vue.js front end and for the backend the NoSQL database, MongoDB with routing carried out by the Node.js web application framework, Express. All the code is stored in Github along with setup documentation. The educational site takes in data from 4 apis, 3 from external sites and one created by ourselves that our backend framework handles. Cameron created a seed file we can run whenever we need to repopulate our database after testing to make sure our app is retrieving the correct information. The external apis are the country one we used during labs, REST Countries. One that displays maps, the Open Street Map and one that provides our information for the country quiz that Neil and Nathan worked on, the Open Trivia Database.</w:t>
+        <w:t xml:space="preserve">m Mark Packham. The site is a geographic educational app intended to provide users with information on countries. It uses </w:t>
+      </w:r>
+      <w:r>
+        <w:rPr>
+          <w:rFonts w:cs="Arial Unicode MS" w:eastAsia="Arial Unicode MS"/>
+          <w:rtl w:val="0"/>
+          <w:lang w:val="en-US"/>
+        </w:rPr>
+        <w:t>the progressive JavaScript framework</w:t>
+      </w:r>
+      <w:r>
+        <w:rPr>
+          <w:rFonts w:cs="Arial Unicode MS" w:eastAsia="Arial Unicode MS"/>
+          <w:rtl w:val="0"/>
+          <w:lang w:val="en-US"/>
+        </w:rPr>
+        <w:t xml:space="preserve"> Vue</w:t>
+      </w:r>
+      <w:r>
+        <w:rPr>
+          <w:rFonts w:cs="Arial Unicode MS" w:eastAsia="Arial Unicode MS"/>
+          <w:rtl w:val="0"/>
+          <w:lang w:val="en-US"/>
+        </w:rPr>
+        <w:t xml:space="preserve"> for its </w:t>
+      </w:r>
+      <w:r>
+        <w:rPr>
+          <w:rFonts w:cs="Arial Unicode MS" w:eastAsia="Arial Unicode MS"/>
+          <w:rtl w:val="0"/>
+          <w:lang w:val="en-US"/>
+        </w:rPr>
+        <w:t>front end and for the backend the NoSQL database, MongoDB with routing carried out by the Node.js web application framework, Express. All the code is stored in Github along with setup documentation. The educational site takes in data from 4 apis, 3 from external sites and one created by ourselves that our backend framework handles. Cameron created a seed file we can run whenever we need to repopulate our database after testing to make sure our app is retrieving the correct information. The external apis are the country one we used during labs, REST Countries. One that displays maps, the Open Street Map and one that provides our information for the country quiz that Neil and Nathan worked on, the Open Trivia Database.</w:t>
       </w:r>
     </w:p>
     <w:p>
@@ -84,7 +116,23 @@
           <w:rtl w:val="0"/>
           <w:lang w:val="en-US"/>
         </w:rPr>
-        <w:t>re using fairly commonly used packages on our backend, nodemon to save us from constantly having to restart Express when dealing with updates, body-parser to handle the JSON, obviously a MongoDB driver to interact with our database and cors so we can pass information between our locally hosted Vue and Express apps. The REST request testing app, Insomia proved helpful for experimenting with our Express based CRUD requests before we got round to building the necessary web forms in Vue.</w:t>
+        <w:t xml:space="preserve">re using fairly commonly used packages on our backend, nodemon to save us from constantly having to restart Express when dealing with updates, body-parser to handle the JSON, obviously a MongoDB driver to interact with our database and cors so we can pass information between our locally hosted Vue and Express apps. The REST request testing app, </w:t>
+      </w:r>
+      <w:r>
+        <w:rPr>
+          <w:rFonts w:cs="Arial Unicode MS" w:eastAsia="Arial Unicode MS"/>
+          <w:rtl w:val="0"/>
+          <w:lang w:val="en-US"/>
+        </w:rPr>
+        <w:t>Insomnia</w:t>
+      </w:r>
+      <w:r>
+        <w:rPr>
+          <w:rFonts w:cs="Arial Unicode MS" w:eastAsia="Arial Unicode MS"/>
+          <w:rtl w:val="0"/>
+          <w:lang w:val="en-US"/>
+        </w:rPr>
+        <w:t xml:space="preserve"> proved helpful for experimenting with our Express based CRUD requests before we got round to building the necessary web forms in Vue.</w:t>
       </w:r>
     </w:p>
     <w:p>

</xml_diff>

<commit_message>
remove DELETE ALL functionality
finish off slides

corrected slides
</commit_message>
<xml_diff>
--- a/docs/presentation/Presentation notes.docx
+++ b/docs/presentation/Presentation notes.docx
@@ -50,39 +50,7 @@
           <w:rtl w:val="0"/>
           <w:lang w:val="en-US"/>
         </w:rPr>
-        <w:t xml:space="preserve">m Mark Packham. The site is a geographic educational app intended to provide users with information on countries. It uses </w:t>
-      </w:r>
-      <w:r>
-        <w:rPr>
-          <w:rFonts w:cs="Arial Unicode MS" w:eastAsia="Arial Unicode MS"/>
-          <w:rtl w:val="0"/>
-          <w:lang w:val="en-US"/>
-        </w:rPr>
-        <w:t>the progressive JavaScript framework</w:t>
-      </w:r>
-      <w:r>
-        <w:rPr>
-          <w:rFonts w:cs="Arial Unicode MS" w:eastAsia="Arial Unicode MS"/>
-          <w:rtl w:val="0"/>
-          <w:lang w:val="en-US"/>
-        </w:rPr>
-        <w:t xml:space="preserve"> Vue</w:t>
-      </w:r>
-      <w:r>
-        <w:rPr>
-          <w:rFonts w:cs="Arial Unicode MS" w:eastAsia="Arial Unicode MS"/>
-          <w:rtl w:val="0"/>
-          <w:lang w:val="en-US"/>
-        </w:rPr>
-        <w:t xml:space="preserve"> for its </w:t>
-      </w:r>
-      <w:r>
-        <w:rPr>
-          <w:rFonts w:cs="Arial Unicode MS" w:eastAsia="Arial Unicode MS"/>
-          <w:rtl w:val="0"/>
-          <w:lang w:val="en-US"/>
-        </w:rPr>
-        <w:t>front end and for the backend the NoSQL database, MongoDB with routing carried out by the Node.js web application framework, Express. All the code is stored in Github along with setup documentation. The educational site takes in data from 4 apis, 3 from external sites and one created by ourselves that our backend framework handles. Cameron created a seed file we can run whenever we need to repopulate our database after testing to make sure our app is retrieving the correct information. The external apis are the country one we used during labs, REST Countries. One that displays maps, the Open Street Map and one that provides our information for the country quiz that Neil and Nathan worked on, the Open Trivia Database.</w:t>
+        <w:t>m Mark Packham. The site is a geographic educational app intended to provide users with information on countries. It uses the progressive JavaScript framework Vue for its front end and for the backend the NoSQL database, MongoDB with routing carried out by the Node.js web application framework, Express. All the code is stored in Github along with setup documentation. The educational site takes in data from 4 apis, 3 from external sites and one created by ourselves that our backend framework handles. Cameron created a seed file we can run whenever we need to repopulate our database after testing to make sure our app is retrieving the correct information. The external apis are the country one we used during labs, REST Countries. One that displays maps, the Open Street Map and one that provides our information for the country quiz that Neil and Nathan worked on, the Open Trivia Database.</w:t>
       </w:r>
     </w:p>
     <w:p>
@@ -116,86 +84,38 @@
           <w:rtl w:val="0"/>
           <w:lang w:val="en-US"/>
         </w:rPr>
-        <w:t xml:space="preserve">re using fairly commonly used packages on our backend, nodemon to save us from constantly having to restart Express when dealing with updates, body-parser to handle the JSON, obviously a MongoDB driver to interact with our database and cors so we can pass information between our locally hosted Vue and Express apps. The REST request testing app, </w:t>
-      </w:r>
-      <w:r>
-        <w:rPr>
-          <w:rFonts w:cs="Arial Unicode MS" w:eastAsia="Arial Unicode MS"/>
-          <w:rtl w:val="0"/>
-          <w:lang w:val="en-US"/>
-        </w:rPr>
-        <w:t>Insomnia</w:t>
-      </w:r>
-      <w:r>
-        <w:rPr>
-          <w:rFonts w:cs="Arial Unicode MS" w:eastAsia="Arial Unicode MS"/>
-          <w:rtl w:val="0"/>
-          <w:lang w:val="en-US"/>
-        </w:rPr>
-        <w:t xml:space="preserve"> proved helpful for experimenting with our Express based CRUD requests before we got round to building the necessary web forms in Vue.</w:t>
-      </w:r>
-    </w:p>
-    <w:p>
-      <w:pPr>
-        <w:pStyle w:val="Body A"/>
-      </w:pPr>
-    </w:p>
-    <w:p>
-      <w:pPr>
-        <w:pStyle w:val="Body A"/>
-      </w:pPr>
-      <w:r>
-        <w:rPr>
-          <w:rFonts w:cs="Arial Unicode MS" w:eastAsia="Arial Unicode MS"/>
-          <w:rtl w:val="0"/>
-          <w:lang w:val="en-US"/>
-        </w:rPr>
-        <w:t>[Load the front page</w:t>
-      </w:r>
-      <w:r>
-        <w:rPr>
-          <w:rFonts w:cs="Arial Unicode MS" w:eastAsia="Arial Unicode MS"/>
-          <w:rtl w:val="0"/>
-          <w:lang w:val="en-US"/>
-        </w:rPr>
-        <w:t xml:space="preserve"> to show animations</w:t>
-      </w:r>
-      <w:r>
-        <w:rPr>
-          <w:rFonts w:cs="Arial Unicode MS" w:eastAsia="Arial Unicode MS"/>
-          <w:rtl w:val="0"/>
-          <w:lang w:val="en-US"/>
-        </w:rPr>
-        <w:t>]</w:t>
-      </w:r>
-    </w:p>
-    <w:p>
-      <w:pPr>
-        <w:pStyle w:val="Body A"/>
-      </w:pPr>
-      <w:r>
-        <w:rPr>
-          <w:rFonts w:cs="Arial Unicode MS" w:eastAsia="Arial Unicode MS"/>
-          <w:rtl w:val="0"/>
-          <w:lang w:val="en-US"/>
-        </w:rPr>
-        <w:t>The front end loads with a lot of gimmicky CSS animations mainly to make it more memorable to an audience, a bit like a cheesy advert</w:t>
-      </w:r>
-      <w:r>
-        <w:rPr>
-          <w:rFonts w:cs="Arial Unicode MS" w:eastAsia="Arial Unicode MS"/>
-          <w:rtl w:val="0"/>
-          <w:lang w:val="en-US"/>
-        </w:rPr>
-        <w:t xml:space="preserve"> giving the app a 90s aesthetic</w:t>
-      </w:r>
-      <w:r>
-        <w:rPr>
-          <w:rFonts w:cs="Arial Unicode MS" w:eastAsia="Arial Unicode MS"/>
-          <w:rtl w:val="0"/>
-          <w:lang w:val="en-US"/>
-        </w:rPr>
-        <w:t>. A simple color scheme of green and blue to represent land and sea along with the use of standard web safe fonts. A fair amount of html symbols are to give the users eyes a break from the dry serious levels of data.</w:t>
+        <w:t>re using fairly commonly used packages on our backend, nodemon to save us from constantly having to restart Express when dealing with updates, body-parser to handle the JSON, obviously a MongoDB driver to interact with our database and cors so we can pass information between our locally hosted Vue and Express apps. The REST request testing app, Insomnia proved helpful for experimenting with our Express based CRUD requests before we got round to building the necessary web forms in Vue.</w:t>
+      </w:r>
+    </w:p>
+    <w:p>
+      <w:pPr>
+        <w:pStyle w:val="Body A"/>
+      </w:pPr>
+    </w:p>
+    <w:p>
+      <w:pPr>
+        <w:pStyle w:val="Body A"/>
+      </w:pPr>
+      <w:r>
+        <w:rPr>
+          <w:rFonts w:cs="Arial Unicode MS" w:eastAsia="Arial Unicode MS"/>
+          <w:rtl w:val="0"/>
+          <w:lang w:val="en-US"/>
+        </w:rPr>
+        <w:t>[Load the front page to show animations]</w:t>
+      </w:r>
+    </w:p>
+    <w:p>
+      <w:pPr>
+        <w:pStyle w:val="Body A"/>
+      </w:pPr>
+      <w:r>
+        <w:rPr>
+          <w:rFonts w:cs="Arial Unicode MS" w:eastAsia="Arial Unicode MS"/>
+          <w:rtl w:val="0"/>
+          <w:lang w:val="en-US"/>
+        </w:rPr>
+        <w:t>The front end loads with a lot of gimmicky CSS animations mainly to make it more memorable to an audience, a bit like a cheesy advert giving the app a 90s aesthetic. A simple color scheme of green and blue to represent land and sea along with the use of standard web safe fonts. A fair amount of html symbols are to give the users eyes a break from the dry serious levels of data.</w:t>
       </w:r>
     </w:p>
     <w:p>
@@ -373,71 +293,7 @@
           <w:rtl w:val="0"/>
           <w:lang w:val="en-US"/>
         </w:rPr>
-        <w:t>re not fond of that specific fact you can delete it or create your own in a text field. So these are typical Get, Post and Delete Requests. There</w:t>
-      </w:r>
-      <w:r>
-        <w:rPr>
-          <w:rFonts w:cs="Arial Unicode MS" w:eastAsia="Arial Unicode MS" w:hint="default"/>
-          <w:rtl w:val="0"/>
-          <w:lang w:val="en-US"/>
-        </w:rPr>
-        <w:t>’</w:t>
-      </w:r>
-      <w:r>
-        <w:rPr>
-          <w:rFonts w:cs="Arial Unicode MS" w:eastAsia="Arial Unicode MS"/>
-          <w:rtl w:val="0"/>
-          <w:lang w:val="en-US"/>
-        </w:rPr>
-        <w:t>s also a nuclear option where you can erase all data in the database which shan</w:t>
-      </w:r>
-      <w:r>
-        <w:rPr>
-          <w:rFonts w:cs="Arial Unicode MS" w:eastAsia="Arial Unicode MS" w:hint="default"/>
-          <w:rtl w:val="0"/>
-          <w:lang w:val="en-US"/>
-        </w:rPr>
-        <w:t>’</w:t>
-      </w:r>
-      <w:r>
-        <w:rPr>
-          <w:rFonts w:cs="Arial Unicode MS" w:eastAsia="Arial Unicode MS"/>
-          <w:rtl w:val="0"/>
-          <w:lang w:val="en-US"/>
-        </w:rPr>
-        <w:t>t be used for the purposes of this demo. [Destroy All] whilst it doesn</w:t>
-      </w:r>
-      <w:r>
-        <w:rPr>
-          <w:rFonts w:cs="Arial Unicode MS" w:eastAsia="Arial Unicode MS" w:hint="default"/>
-          <w:rtl w:val="0"/>
-          <w:lang w:val="en-US"/>
-        </w:rPr>
-        <w:t>’</w:t>
-      </w:r>
-      <w:r>
-        <w:rPr>
-          <w:rFonts w:cs="Arial Unicode MS" w:eastAsia="Arial Unicode MS"/>
-          <w:rtl w:val="0"/>
-          <w:lang w:val="en-US"/>
-        </w:rPr>
-        <w:t>t serve much practical purpose I was curious to see how to wipe out a collection devoid of just dropping the entire database and using MongoDB</w:t>
-      </w:r>
-      <w:r>
-        <w:rPr>
-          <w:rFonts w:cs="Arial Unicode MS" w:eastAsia="Arial Unicode MS" w:hint="default"/>
-          <w:rtl w:val="0"/>
-          <w:lang w:val="en-US"/>
-        </w:rPr>
-        <w:t>’</w:t>
-      </w:r>
-      <w:r>
-        <w:rPr>
-          <w:rFonts w:cs="Arial Unicode MS" w:eastAsia="Arial Unicode MS"/>
-          <w:rtl w:val="0"/>
-          <w:lang w:val="en-US"/>
-        </w:rPr>
-        <w:t>s .remove() with an empty object proved to be the answer.</w:t>
+        <w:t>re not fond of that specific fact you can delete it or create your own in a text field. So these are typical Get, Post and Delete Requests.</w:t>
       </w:r>
     </w:p>
     <w:p>

</xml_diff>